<commit_message>
ispravka fajla povoljnih partnera
</commit_message>
<xml_diff>
--- a/Eligible partners.docx
+++ b/Eligible partners.docx
@@ -33,32 +33,49 @@
         <w:rPr>
           <w:lang w:val="en-US"/>
         </w:rPr>
-        <w:t xml:space="preserve">In the context of Collaborative Projects in Higher Education (CBHE), eligibility extends to partner institutions, particularly those located in third countries not associated with the </w:t>
+        <w:t>In the context of Collaborative Projects in Higher Education (CBHE), eligibility extends to partner institutions, particularly those located in third countries not associated with the Programme. These institutions play a pivotal role in ensuring the effectiveness and success of the project. Their active participation and shared ownership in the proposal's development foster responsibility for the project outcomes and its long-term sustainability.</w:t>
       </w:r>
-      <w:proofErr w:type="spellStart"/>
+    </w:p>
+    <w:p>
+      <w:pPr>
+        <w:rPr>
+          <w:lang w:val="en-US"/>
+        </w:rPr>
+      </w:pPr>
+    </w:p>
+    <w:p>
+      <w:pPr>
+        <w:rPr>
+          <w:lang w:val="en-US"/>
+        </w:rPr>
+      </w:pPr>
       <w:r>
         <w:rPr>
           <w:lang w:val="en-US"/>
         </w:rPr>
-        <w:t>Programme</w:t>
+        <w:t>Eligible Participating Organizations (Who can apply?)</w:t>
       </w:r>
-      <w:proofErr w:type="spellEnd"/>
+    </w:p>
+    <w:p>
+      <w:pPr>
+        <w:rPr>
+          <w:lang w:val="en-US"/>
+        </w:rPr>
+      </w:pPr>
       <w:r>
         <w:rPr>
           <w:lang w:val="en-US"/>
         </w:rPr>
-        <w:t>. These institutions play a pivotal role in ensuring the effectiveness and success of the project. Their active participation and shared ownership in the proposal's development foster responsibility for the project outcomes and its long-term sustainability.</w:t>
+        <w:t>To be eligible, applicants (beneficiaries and affiliated entities, if applicable) must be public or private legal entities falling under the following categories:</w:t>
       </w:r>
     </w:p>
     <w:p>
       <w:pPr>
-        <w:rPr>
-          <w:lang w:val="en-US"/>
-        </w:rPr>
-      </w:pPr>
-    </w:p>
-    <w:p>
-      <w:pPr>
+        <w:pStyle w:val="ListParagraph"/>
+        <w:numPr>
+          <w:ilvl w:val="0"/>
+          <w:numId w:val="1"/>
+        </w:numPr>
         <w:rPr>
           <w:lang w:val="en-US"/>
         </w:rPr>
@@ -67,18 +84,16 @@
         <w:rPr>
           <w:lang w:val="en-US"/>
         </w:rPr>
-        <w:t>CBHE projects may also engage 'Associated partners' to contribute to specific project tasks or activities, as well as support dissemination and sustainability efforts. While these associated partners play a vital role in project implementation, they are not formally considered part of the partnership for contractual management purposes and do not receive direct funding. This structure ensures that the primary partnership consists of institutions directly involved in the project's planning, execution, and evaluation, particularly those from eligible third countries.</w:t>
+        <w:t>Higher Education Institutions (HEIs) or organizations of HEIs;</w:t>
       </w:r>
     </w:p>
     <w:p>
       <w:pPr>
-        <w:rPr>
-          <w:lang w:val="en-US"/>
-        </w:rPr>
-      </w:pPr>
-    </w:p>
-    <w:p>
-      <w:pPr>
+        <w:pStyle w:val="ListParagraph"/>
+        <w:numPr>
+          <w:ilvl w:val="0"/>
+          <w:numId w:val="1"/>
+        </w:numPr>
         <w:rPr>
           <w:lang w:val="en-US"/>
         </w:rPr>
@@ -87,21 +102,146 @@
         <w:rPr>
           <w:lang w:val="en-US"/>
         </w:rPr>
-        <w:t xml:space="preserve">Overall, the eligibility criteria for partner institutions in CBHE projects emphasize inclusivity and collaboration, with a focus on engaging institutions from third countries not associated with the </w:t>
+        <w:t>Organizations or institutions active in the labor market or in the fields of education, training, and youth.</w:t>
       </w:r>
-      <w:proofErr w:type="spellStart"/>
+    </w:p>
+    <w:p>
+      <w:pPr>
+        <w:rPr>
+          <w:lang w:val="en-US"/>
+        </w:rPr>
+      </w:pPr>
       <w:r>
         <w:rPr>
           <w:lang w:val="en-US"/>
         </w:rPr>
-        <w:t>Programme</w:t>
+        <w:t>These entities must be established in one of the eligible countries:</w:t>
       </w:r>
-      <w:proofErr w:type="spellEnd"/>
+    </w:p>
+    <w:p>
+      <w:pPr>
+        <w:pStyle w:val="ListParagraph"/>
+        <w:numPr>
+          <w:ilvl w:val="0"/>
+          <w:numId w:val="1"/>
+        </w:numPr>
+        <w:rPr>
+          <w:lang w:val="en-US"/>
+        </w:rPr>
+      </w:pPr>
       <w:r>
         <w:rPr>
           <w:lang w:val="en-US"/>
         </w:rPr>
-        <w:t>. By fostering a diverse partnership network, CBHE projects can leverage a wide range of expertise and perspectives to address the identified needs and gaps in higher education, ultimately enhancing the capacity and quality of education provision on a global scale.</w:t>
+        <w:t>An EU Member State,</w:t>
+      </w:r>
+    </w:p>
+    <w:p>
+      <w:pPr>
+        <w:pStyle w:val="ListParagraph"/>
+        <w:numPr>
+          <w:ilvl w:val="0"/>
+          <w:numId w:val="1"/>
+        </w:numPr>
+        <w:rPr>
+          <w:lang w:val="en-US"/>
+        </w:rPr>
+      </w:pPr>
+      <w:r>
+        <w:rPr>
+          <w:lang w:val="en-US"/>
+        </w:rPr>
+        <w:t>A third country associated with the Programme,</w:t>
+      </w:r>
+    </w:p>
+    <w:p>
+      <w:pPr>
+        <w:pStyle w:val="ListParagraph"/>
+        <w:numPr>
+          <w:ilvl w:val="0"/>
+          <w:numId w:val="1"/>
+        </w:numPr>
+        <w:rPr>
+          <w:lang w:val="en-US"/>
+        </w:rPr>
+      </w:pPr>
+      <w:r>
+        <w:rPr>
+          <w:lang w:val="en-US"/>
+        </w:rPr>
+        <w:t>A third country not associated with the Programme from an eligible region. The eligible regions covered by this action are Regions 1, 2, 3, 5a, 6, 7a, 8a, 9, 10, and 11.</w:t>
+      </w:r>
+    </w:p>
+    <w:p>
+      <w:pPr>
+        <w:rPr>
+          <w:lang w:val="en-US"/>
+        </w:rPr>
+      </w:pPr>
+      <w:r>
+        <w:rPr>
+          <w:lang w:val="en-US"/>
+        </w:rPr>
+        <w:t>Coordinator</w:t>
+      </w:r>
+    </w:p>
+    <w:p>
+      <w:pPr>
+        <w:rPr>
+          <w:lang w:val="en-US"/>
+        </w:rPr>
+      </w:pPr>
+      <w:r>
+        <w:rPr>
+          <w:lang w:val="en-US"/>
+        </w:rPr>
+        <w:t>Among the entities described above, only higher education institutions (HEIs) or organizations of HEIs can be coordinators of a CBHE application.</w:t>
+      </w:r>
+    </w:p>
+    <w:p>
+      <w:pPr>
+        <w:rPr>
+          <w:lang w:val="en-US"/>
+        </w:rPr>
+      </w:pPr>
+    </w:p>
+    <w:p>
+      <w:pPr>
+        <w:rPr>
+          <w:lang w:val="en-US"/>
+        </w:rPr>
+      </w:pPr>
+      <w:r>
+        <w:rPr>
+          <w:lang w:val="en-US"/>
+        </w:rPr>
+        <w:t>General Rules for HEIs:</w:t>
+      </w:r>
+    </w:p>
+    <w:p>
+      <w:pPr>
+        <w:rPr>
+          <w:lang w:val="en-US"/>
+        </w:rPr>
+      </w:pPr>
+      <w:r>
+        <w:rPr>
+          <w:lang w:val="en-US"/>
+        </w:rPr>
+        <w:t>HEIs located in an EU Member State or in a third country associated with the Programme must hold a valid Erasmus Charter for Higher Education (ECHE).</w:t>
+      </w:r>
+    </w:p>
+    <w:p>
+      <w:pPr>
+        <w:rPr>
+          <w:lang w:val="en-US"/>
+        </w:rPr>
+      </w:pPr>
+      <w:r>
+        <w:rPr>
+          <w:lang w:val="en-US"/>
+        </w:rPr>
+        <w:t>HEIs established in eligible third countries not associated with the Programme must be recognized as such by the competent authorities, along with their affiliated entities (if any). They must offer full study programs leading to higher education degrees and recognized diplomas at the tertiary education qualifications level.</w:t>
       </w:r>
     </w:p>
     <w:sectPr>
@@ -112,6 +252,126 @@
     </w:sectPr>
   </w:body>
 </w:document>
+</file>
+
+<file path=word/numbering.xml><?xml version="1.0" encoding="utf-8"?>
+<w:numbering xmlns:wpc="http://schemas.microsoft.com/office/word/2010/wordprocessingCanvas" xmlns:cx="http://schemas.microsoft.com/office/drawing/2014/chartex" xmlns:cx1="http://schemas.microsoft.com/office/drawing/2015/9/8/chartex" xmlns:cx2="http://schemas.microsoft.com/office/drawing/2015/10/21/chartex" xmlns:cx3="http://schemas.microsoft.com/office/drawing/2016/5/9/chartex" xmlns:cx4="http://schemas.microsoft.com/office/drawing/2016/5/10/chartex" xmlns:cx5="http://schemas.microsoft.com/office/drawing/2016/5/11/chartex" xmlns:cx6="http://schemas.microsoft.com/office/drawing/2016/5/12/chartex" xmlns:cx7="http://schemas.microsoft.com/office/drawing/2016/5/13/chartex" xmlns:cx8="http://schemas.microsoft.com/office/drawing/2016/5/14/chartex" xmlns:mc="http://schemas.openxmlformats.org/markup-compatibility/2006" xmlns:aink="http://schemas.microsoft.com/office/drawing/2016/ink" xmlns:am3d="http://schemas.microsoft.com/office/drawing/2017/model3d" xmlns:o="urn:schemas-microsoft-com:office:office" xmlns:oel="http://schemas.microsoft.com/office/2019/extlst" xmlns:r="http://schemas.openxmlformats.org/officeDocument/2006/relationships" xmlns:m="http://schemas.openxmlformats.org/officeDocument/2006/math" xmlns:v="urn:schemas-microsoft-com:vml" xmlns:wp14="http://schemas.microsoft.com/office/word/2010/wordprocessingDrawing" xmlns:wp="http://schemas.openxmlformats.org/drawingml/2006/wordprocessingDrawing" xmlns:w10="urn:schemas-microsoft-com:office:word" xmlns:w="http://schemas.openxmlformats.org/wordprocessingml/2006/main" xmlns:w14="http://schemas.microsoft.com/office/word/2010/wordml" xmlns:w15="http://schemas.microsoft.com/office/word/2012/wordml" xmlns:w16cex="http://schemas.microsoft.com/office/word/2018/wordml/cex" xmlns:w16cid="http://schemas.microsoft.com/office/word/2016/wordml/cid" xmlns:w16="http://schemas.microsoft.com/office/word/2018/wordml" xmlns:w16du="http://schemas.microsoft.com/office/word/2023/wordml/word16du" xmlns:w16sdtdh="http://schemas.microsoft.com/office/word/2020/wordml/sdtdatahash" xmlns:w16se="http://schemas.microsoft.com/office/word/2015/wordml/symex" xmlns:wpg="http://schemas.microsoft.com/office/word/2010/wordprocessingGroup" xmlns:wpi="http://schemas.microsoft.com/office/word/2010/wordprocessingInk" xmlns:wne="http://schemas.microsoft.com/office/word/2006/wordml" xmlns:wps="http://schemas.microsoft.com/office/word/2010/wordprocessingShape" mc:Ignorable="w14 w15 w16se w16cid w16 w16cex w16sdtdh w16du wp14">
+  <w:abstractNum w:abstractNumId="0" w15:restartNumberingAfterBreak="0">
+    <w:nsid w:val="110D5111"/>
+    <w:multiLevelType w:val="hybridMultilevel"/>
+    <w:tmpl w:val="385C8CDC"/>
+    <w:lvl w:ilvl="0" w:tplc="33722B30">
+      <w:numFmt w:val="bullet"/>
+      <w:lvlText w:val="-"/>
+      <w:lvlJc w:val="left"/>
+      <w:pPr>
+        <w:ind w:left="720" w:hanging="360"/>
+      </w:pPr>
+      <w:rPr>
+        <w:rFonts w:ascii="Aptos" w:eastAsiaTheme="minorHAnsi" w:hAnsi="Aptos" w:cstheme="minorBidi" w:hint="default"/>
+      </w:rPr>
+    </w:lvl>
+    <w:lvl w:ilvl="1" w:tplc="04090003" w:tentative="1">
+      <w:start w:val="1"/>
+      <w:numFmt w:val="bullet"/>
+      <w:lvlText w:val="o"/>
+      <w:lvlJc w:val="left"/>
+      <w:pPr>
+        <w:ind w:left="1440" w:hanging="360"/>
+      </w:pPr>
+      <w:rPr>
+        <w:rFonts w:ascii="Courier New" w:hAnsi="Courier New" w:cs="Courier New" w:hint="default"/>
+      </w:rPr>
+    </w:lvl>
+    <w:lvl w:ilvl="2" w:tplc="04090005" w:tentative="1">
+      <w:start w:val="1"/>
+      <w:numFmt w:val="bullet"/>
+      <w:lvlText w:val=""/>
+      <w:lvlJc w:val="left"/>
+      <w:pPr>
+        <w:ind w:left="2160" w:hanging="360"/>
+      </w:pPr>
+      <w:rPr>
+        <w:rFonts w:ascii="Wingdings" w:hAnsi="Wingdings" w:hint="default"/>
+      </w:rPr>
+    </w:lvl>
+    <w:lvl w:ilvl="3" w:tplc="04090001" w:tentative="1">
+      <w:start w:val="1"/>
+      <w:numFmt w:val="bullet"/>
+      <w:lvlText w:val=""/>
+      <w:lvlJc w:val="left"/>
+      <w:pPr>
+        <w:ind w:left="2880" w:hanging="360"/>
+      </w:pPr>
+      <w:rPr>
+        <w:rFonts w:ascii="Symbol" w:hAnsi="Symbol" w:hint="default"/>
+      </w:rPr>
+    </w:lvl>
+    <w:lvl w:ilvl="4" w:tplc="04090003" w:tentative="1">
+      <w:start w:val="1"/>
+      <w:numFmt w:val="bullet"/>
+      <w:lvlText w:val="o"/>
+      <w:lvlJc w:val="left"/>
+      <w:pPr>
+        <w:ind w:left="3600" w:hanging="360"/>
+      </w:pPr>
+      <w:rPr>
+        <w:rFonts w:ascii="Courier New" w:hAnsi="Courier New" w:cs="Courier New" w:hint="default"/>
+      </w:rPr>
+    </w:lvl>
+    <w:lvl w:ilvl="5" w:tplc="04090005" w:tentative="1">
+      <w:start w:val="1"/>
+      <w:numFmt w:val="bullet"/>
+      <w:lvlText w:val=""/>
+      <w:lvlJc w:val="left"/>
+      <w:pPr>
+        <w:ind w:left="4320" w:hanging="360"/>
+      </w:pPr>
+      <w:rPr>
+        <w:rFonts w:ascii="Wingdings" w:hAnsi="Wingdings" w:hint="default"/>
+      </w:rPr>
+    </w:lvl>
+    <w:lvl w:ilvl="6" w:tplc="04090001" w:tentative="1">
+      <w:start w:val="1"/>
+      <w:numFmt w:val="bullet"/>
+      <w:lvlText w:val=""/>
+      <w:lvlJc w:val="left"/>
+      <w:pPr>
+        <w:ind w:left="5040" w:hanging="360"/>
+      </w:pPr>
+      <w:rPr>
+        <w:rFonts w:ascii="Symbol" w:hAnsi="Symbol" w:hint="default"/>
+      </w:rPr>
+    </w:lvl>
+    <w:lvl w:ilvl="7" w:tplc="04090003" w:tentative="1">
+      <w:start w:val="1"/>
+      <w:numFmt w:val="bullet"/>
+      <w:lvlText w:val="o"/>
+      <w:lvlJc w:val="left"/>
+      <w:pPr>
+        <w:ind w:left="5760" w:hanging="360"/>
+      </w:pPr>
+      <w:rPr>
+        <w:rFonts w:ascii="Courier New" w:hAnsi="Courier New" w:cs="Courier New" w:hint="default"/>
+      </w:rPr>
+    </w:lvl>
+    <w:lvl w:ilvl="8" w:tplc="04090005" w:tentative="1">
+      <w:start w:val="1"/>
+      <w:numFmt w:val="bullet"/>
+      <w:lvlText w:val=""/>
+      <w:lvlJc w:val="left"/>
+      <w:pPr>
+        <w:ind w:left="6480" w:hanging="360"/>
+      </w:pPr>
+      <w:rPr>
+        <w:rFonts w:ascii="Wingdings" w:hAnsi="Wingdings" w:hint="default"/>
+      </w:rPr>
+    </w:lvl>
+  </w:abstractNum>
+  <w:num w:numId="1" w16cid:durableId="669529869">
+    <w:abstractNumId w:val="0"/>
+  </w:num>
+</w:numbering>
 </file>
 
 <file path=word/styles.xml><?xml version="1.0" encoding="utf-8"?>

</xml_diff>